<commit_message>
updated ELK usage doc
</commit_message>
<xml_diff>
--- a/boot-elk-zipkin/boot-elk-zipk.docx
+++ b/boot-elk-zipkin/boot-elk-zipk.docx
@@ -1485,13 +1485,680 @@
       <w:r>
         <w:t>Hit the application</w:t>
       </w:r>
+      <w:r>
+        <w:t xml:space="preserve"> – ‘</w:t>
+      </w:r>
+      <w:r>
+        <w:t>http://localhost:6081/</w:t>
+      </w:r>
+      <w:proofErr w:type="spellStart"/>
+      <w:r>
+        <w:t>bootelkzipkin</w:t>
+      </w:r>
+      <w:proofErr w:type="spellEnd"/>
+      <w:r>
+        <w:t>’</w:t>
+      </w:r>
+    </w:p>
+    <w:p>
+      <w:pPr>
+        <w:pStyle w:val="ListParagraph"/>
+        <w:numPr>
+          <w:ilvl w:val="0"/>
+          <w:numId w:val="2"/>
+        </w:numPr>
+      </w:pPr>
+      <w:r>
+        <w:t xml:space="preserve">Check </w:t>
+      </w:r>
+      <w:proofErr w:type="spellStart"/>
+      <w:r>
+        <w:t>kibana</w:t>
+      </w:r>
+      <w:proofErr w:type="spellEnd"/>
+      <w:r>
+        <w:t xml:space="preserve"> dashboard</w:t>
+      </w:r>
+    </w:p>
+    <w:p>
+      <w:pPr>
+        <w:pStyle w:val="ListParagraph"/>
+      </w:pPr>
+      <w:r>
+        <w:drawing>
+          <wp:inline distT="0" distB="0" distL="0" distR="0" wp14:anchorId="448DD837" wp14:editId="73894B5D">
+            <wp:extent cx="5727700" cy="3221990"/>
+            <wp:effectExtent l="0" t="0" r="0" b="3810"/>
+            <wp:docPr id="3" name="Picture 3"/>
+            <wp:cNvGraphicFramePr>
+              <a:graphicFrameLocks xmlns:a="http://schemas.openxmlformats.org/drawingml/2006/main" noChangeAspect="1"/>
+            </wp:cNvGraphicFramePr>
+            <a:graphic xmlns:a="http://schemas.openxmlformats.org/drawingml/2006/main">
+              <a:graphicData uri="http://schemas.openxmlformats.org/drawingml/2006/picture">
+                <pic:pic xmlns:pic="http://schemas.openxmlformats.org/drawingml/2006/picture">
+                  <pic:nvPicPr>
+                    <pic:cNvPr id="1" name=""/>
+                    <pic:cNvPicPr/>
+                  </pic:nvPicPr>
+                  <pic:blipFill>
+                    <a:blip r:embed="rId10"/>
+                    <a:stretch>
+                      <a:fillRect/>
+                    </a:stretch>
+                  </pic:blipFill>
+                  <pic:spPr>
+                    <a:xfrm>
+                      <a:off x="0" y="0"/>
+                      <a:ext cx="5727700" cy="3221990"/>
+                    </a:xfrm>
+                    <a:prstGeom prst="rect">
+                      <a:avLst/>
+                    </a:prstGeom>
+                  </pic:spPr>
+                </pic:pic>
+              </a:graphicData>
+            </a:graphic>
+          </wp:inline>
+        </w:drawing>
+      </w:r>
+    </w:p>
+    <w:p>
+      <w:pPr>
+        <w:pStyle w:val="ListParagraph"/>
+      </w:pPr>
+      <w:r>
+        <w:lastRenderedPageBreak/>
+        <w:drawing>
+          <wp:inline distT="0" distB="0" distL="0" distR="0" wp14:anchorId="50752F03" wp14:editId="035BE3D1">
+            <wp:extent cx="5727700" cy="2061845"/>
+            <wp:effectExtent l="0" t="0" r="0" b="0"/>
+            <wp:docPr id="4" name="Picture 4"/>
+            <wp:cNvGraphicFramePr>
+              <a:graphicFrameLocks xmlns:a="http://schemas.openxmlformats.org/drawingml/2006/main" noChangeAspect="1"/>
+            </wp:cNvGraphicFramePr>
+            <a:graphic xmlns:a="http://schemas.openxmlformats.org/drawingml/2006/main">
+              <a:graphicData uri="http://schemas.openxmlformats.org/drawingml/2006/picture">
+                <pic:pic xmlns:pic="http://schemas.openxmlformats.org/drawingml/2006/picture">
+                  <pic:nvPicPr>
+                    <pic:cNvPr id="1" name=""/>
+                    <pic:cNvPicPr/>
+                  </pic:nvPicPr>
+                  <pic:blipFill>
+                    <a:blip r:embed="rId11"/>
+                    <a:stretch>
+                      <a:fillRect/>
+                    </a:stretch>
+                  </pic:blipFill>
+                  <pic:spPr>
+                    <a:xfrm>
+                      <a:off x="0" y="0"/>
+                      <a:ext cx="5727700" cy="2061845"/>
+                    </a:xfrm>
+                    <a:prstGeom prst="rect">
+                      <a:avLst/>
+                    </a:prstGeom>
+                  </pic:spPr>
+                </pic:pic>
+              </a:graphicData>
+            </a:graphic>
+          </wp:inline>
+        </w:drawing>
+      </w:r>
+      <w:r>
+        <w:rPr>
+          <w:noProof/>
+        </w:rPr>
+        <w:t xml:space="preserve"> </w:t>
+      </w:r>
+      <w:r>
+        <w:drawing>
+          <wp:inline distT="0" distB="0" distL="0" distR="0" wp14:anchorId="1FE2C994" wp14:editId="62146FA6">
+            <wp:extent cx="5727700" cy="2061845"/>
+            <wp:effectExtent l="0" t="0" r="0" b="0"/>
+            <wp:docPr id="5" name="Picture 5"/>
+            <wp:cNvGraphicFramePr>
+              <a:graphicFrameLocks xmlns:a="http://schemas.openxmlformats.org/drawingml/2006/main" noChangeAspect="1"/>
+            </wp:cNvGraphicFramePr>
+            <a:graphic xmlns:a="http://schemas.openxmlformats.org/drawingml/2006/main">
+              <a:graphicData uri="http://schemas.openxmlformats.org/drawingml/2006/picture">
+                <pic:pic xmlns:pic="http://schemas.openxmlformats.org/drawingml/2006/picture">
+                  <pic:nvPicPr>
+                    <pic:cNvPr id="1" name=""/>
+                    <pic:cNvPicPr/>
+                  </pic:nvPicPr>
+                  <pic:blipFill>
+                    <a:blip r:embed="rId11"/>
+                    <a:stretch>
+                      <a:fillRect/>
+                    </a:stretch>
+                  </pic:blipFill>
+                  <pic:spPr>
+                    <a:xfrm>
+                      <a:off x="0" y="0"/>
+                      <a:ext cx="5727700" cy="2061845"/>
+                    </a:xfrm>
+                    <a:prstGeom prst="rect">
+                      <a:avLst/>
+                    </a:prstGeom>
+                  </pic:spPr>
+                </pic:pic>
+              </a:graphicData>
+            </a:graphic>
+          </wp:inline>
+        </w:drawing>
+      </w:r>
+      <w:r>
+        <w:br/>
+      </w:r>
+    </w:p>
+    <w:p>
+      <w:r>
+        <w:t>Hence we are able to agg</w:t>
+      </w:r>
+      <w:r>
+        <w:t xml:space="preserve">regate all app logs and view/filter in </w:t>
+      </w:r>
+      <w:proofErr w:type="spellStart"/>
+      <w:r>
+        <w:t>kibana</w:t>
+      </w:r>
+      <w:proofErr w:type="spellEnd"/>
+      <w:r>
+        <w:t>.</w:t>
+      </w:r>
+    </w:p>
+    <w:p>
+      <w:r>
+        <w:t xml:space="preserve">Note: </w:t>
+      </w:r>
+      <w:proofErr w:type="spellStart"/>
+      <w:r>
+        <w:t>kibana</w:t>
+      </w:r>
+      <w:proofErr w:type="spellEnd"/>
+      <w:r>
+        <w:t xml:space="preserve"> is a web interface to create indexes in </w:t>
+      </w:r>
+      <w:proofErr w:type="spellStart"/>
+      <w:r>
+        <w:t>elasticsearch</w:t>
+      </w:r>
+      <w:proofErr w:type="spellEnd"/>
+      <w:r>
+        <w:t xml:space="preserve">. </w:t>
+      </w:r>
+      <w:proofErr w:type="spellStart"/>
+      <w:r>
+        <w:t>elasticSearch</w:t>
+      </w:r>
+      <w:proofErr w:type="spellEnd"/>
+      <w:r>
+        <w:t xml:space="preserve"> also has APIs to create indexes.</w:t>
+      </w:r>
+    </w:p>
+    <w:p/>
+    <w:p>
+      <w:proofErr w:type="spellStart"/>
+      <w:r>
+        <w:t>Lets</w:t>
+      </w:r>
+      <w:proofErr w:type="spellEnd"/>
+      <w:r>
+        <w:t xml:space="preserve"> integrate </w:t>
+      </w:r>
+      <w:proofErr w:type="spellStart"/>
+      <w:r>
+        <w:t>zipkin</w:t>
+      </w:r>
+      <w:proofErr w:type="spellEnd"/>
+      <w:r>
+        <w:t xml:space="preserve"> with ELK and view its log in </w:t>
+      </w:r>
+      <w:proofErr w:type="spellStart"/>
+      <w:r>
+        <w:t>kibana</w:t>
+      </w:r>
+      <w:proofErr w:type="spellEnd"/>
+    </w:p>
+    <w:p>
+      <w:pPr>
+        <w:pStyle w:val="ListParagraph"/>
+        <w:numPr>
+          <w:ilvl w:val="0"/>
+          <w:numId w:val="5"/>
+        </w:numPr>
+      </w:pPr>
+      <w:r>
+        <w:t xml:space="preserve">Download </w:t>
+      </w:r>
+      <w:proofErr w:type="spellStart"/>
+      <w:r>
+        <w:t>kibana</w:t>
+      </w:r>
+      <w:proofErr w:type="spellEnd"/>
+      <w:r>
+        <w:t xml:space="preserve"> jar</w:t>
+      </w:r>
+    </w:p>
+    <w:p>
+      <w:pPr>
+        <w:pStyle w:val="ListParagraph"/>
+        <w:numPr>
+          <w:ilvl w:val="0"/>
+          <w:numId w:val="5"/>
+        </w:numPr>
+      </w:pPr>
+      <w:r>
+        <w:t xml:space="preserve">Run </w:t>
+      </w:r>
+      <w:proofErr w:type="spellStart"/>
+      <w:r>
+        <w:t>kibana</w:t>
+      </w:r>
+      <w:proofErr w:type="spellEnd"/>
+      <w:r>
+        <w:t xml:space="preserve"> server </w:t>
+      </w:r>
+      <w:r>
+        <w:sym w:font="Wingdings" w:char="F0E0"/>
+      </w:r>
+      <w:r>
+        <w:t xml:space="preserve"> </w:t>
+      </w:r>
+      <w:r>
+        <w:t>java -DSTORAGE_TYPE=</w:t>
+      </w:r>
+      <w:proofErr w:type="spellStart"/>
+      <w:r>
+        <w:t>elasticsearch</w:t>
+      </w:r>
+      <w:proofErr w:type="spellEnd"/>
+      <w:r>
+        <w:t xml:space="preserve"> -DES_HOSTS=http://</w:t>
+      </w:r>
+      <w:r>
+        <w:t>&lt;elasticsearch_server_ip&gt;</w:t>
+      </w:r>
+      <w:r>
+        <w:t>:</w:t>
+      </w:r>
+      <w:r>
+        <w:t>://</w:t>
+      </w:r>
+      <w:r>
+        <w:t>&lt;elasticsearch_server_</w:t>
+      </w:r>
+      <w:r>
+        <w:t>port</w:t>
+      </w:r>
+      <w:r>
+        <w:t>&gt;</w:t>
+      </w:r>
+      <w:r>
+        <w:t>-jar zipkin-server-2.12.2-exec.jar</w:t>
+      </w:r>
+    </w:p>
+    <w:p>
+      <w:pPr>
+        <w:pStyle w:val="ListParagraph"/>
+      </w:pPr>
+      <w:r>
+        <w:t xml:space="preserve">e.g. – </w:t>
+      </w:r>
+      <w:r>
+        <w:t>java -DSTORAGE_TYPE=</w:t>
+      </w:r>
+      <w:proofErr w:type="spellStart"/>
+      <w:r>
+        <w:t>elasticsearch</w:t>
+      </w:r>
+      <w:proofErr w:type="spellEnd"/>
+      <w:r>
+        <w:t xml:space="preserve"> -DES_HOSTS=http://127.0.0.1:9200 -jar zipkin-server-2.12.2-exec.jar</w:t>
+      </w:r>
+    </w:p>
+    <w:p>
+      <w:pPr>
+        <w:ind w:firstLine="360"/>
+      </w:pPr>
+      <w:r>
+        <w:t xml:space="preserve">3. wait till </w:t>
+      </w:r>
+      <w:proofErr w:type="spellStart"/>
+      <w:r>
+        <w:t>zipkin</w:t>
+      </w:r>
+      <w:proofErr w:type="spellEnd"/>
+      <w:r>
+        <w:t xml:space="preserve"> starts </w:t>
+      </w:r>
+      <w:r>
+        <w:sym w:font="Wingdings" w:char="F0E0"/>
+      </w:r>
+      <w:r>
+        <w:t xml:space="preserve"> verify - </w:t>
+      </w:r>
+      <w:hyperlink r:id="rId12" w:history="1">
+        <w:r>
+          <w:rPr>
+            <w:rStyle w:val="Hyperlink"/>
+          </w:rPr>
+          <w:t>http://localhost:9411/zipkin/</w:t>
+        </w:r>
+      </w:hyperlink>
+    </w:p>
+    <w:p>
+      <w:pPr>
+        <w:ind w:firstLine="360"/>
+      </w:pPr>
+      <w:r>
+        <w:t xml:space="preserve">4. go to </w:t>
+      </w:r>
+      <w:proofErr w:type="spellStart"/>
+      <w:r>
+        <w:t>zipkin</w:t>
+      </w:r>
+      <w:proofErr w:type="spellEnd"/>
+      <w:r>
+        <w:t xml:space="preserve"> UI - </w:t>
+      </w:r>
+      <w:hyperlink r:id="rId13" w:history="1">
+        <w:r>
+          <w:rPr>
+            <w:rStyle w:val="Hyperlink"/>
+          </w:rPr>
+          <w:t>http://localhost:9411/zipkin/</w:t>
+        </w:r>
+      </w:hyperlink>
+    </w:p>
+    <w:p>
+      <w:pPr>
+        <w:ind w:firstLine="360"/>
+      </w:pPr>
+      <w:r>
+        <w:drawing>
+          <wp:inline distT="0" distB="0" distL="0" distR="0" wp14:anchorId="090D0458" wp14:editId="53ADA575">
+            <wp:extent cx="5727700" cy="1522730"/>
+            <wp:effectExtent l="0" t="0" r="0" b="1270"/>
+            <wp:docPr id="6" name="Picture 6"/>
+            <wp:cNvGraphicFramePr>
+              <a:graphicFrameLocks xmlns:a="http://schemas.openxmlformats.org/drawingml/2006/main" noChangeAspect="1"/>
+            </wp:cNvGraphicFramePr>
+            <a:graphic xmlns:a="http://schemas.openxmlformats.org/drawingml/2006/main">
+              <a:graphicData uri="http://schemas.openxmlformats.org/drawingml/2006/picture">
+                <pic:pic xmlns:pic="http://schemas.openxmlformats.org/drawingml/2006/picture">
+                  <pic:nvPicPr>
+                    <pic:cNvPr id="1" name=""/>
+                    <pic:cNvPicPr/>
+                  </pic:nvPicPr>
+                  <pic:blipFill>
+                    <a:blip r:embed="rId14"/>
+                    <a:stretch>
+                      <a:fillRect/>
+                    </a:stretch>
+                  </pic:blipFill>
+                  <pic:spPr>
+                    <a:xfrm>
+                      <a:off x="0" y="0"/>
+                      <a:ext cx="5727700" cy="1522730"/>
+                    </a:xfrm>
+                    <a:prstGeom prst="rect">
+                      <a:avLst/>
+                    </a:prstGeom>
+                  </pic:spPr>
+                </pic:pic>
+              </a:graphicData>
+            </a:graphic>
+          </wp:inline>
+        </w:drawing>
+      </w:r>
+    </w:p>
+    <w:p>
+      <w:pPr>
+        <w:pStyle w:val="ListParagraph"/>
+        <w:numPr>
+          <w:ilvl w:val="0"/>
+          <w:numId w:val="6"/>
+        </w:numPr>
+      </w:pPr>
+      <w:r>
+        <w:t xml:space="preserve">Hit application endpoint again - </w:t>
+      </w:r>
+      <w:r>
+        <w:t>http://localhost:6081/bootelkzipkin</w:t>
+      </w:r>
+    </w:p>
+    <w:p>
+      <w:pPr>
+        <w:pStyle w:val="ListParagraph"/>
+        <w:numPr>
+          <w:ilvl w:val="0"/>
+          <w:numId w:val="6"/>
+        </w:numPr>
+      </w:pPr>
+      <w:r>
+        <w:t>Select a span and click Find Traces</w:t>
+      </w:r>
+    </w:p>
+    <w:p>
+      <w:pPr>
+        <w:ind w:left="360"/>
+      </w:pPr>
+      <w:r>
+        <w:lastRenderedPageBreak/>
+        <w:drawing>
+          <wp:inline distT="0" distB="0" distL="0" distR="0" wp14:anchorId="27E4B540" wp14:editId="018CB0E3">
+            <wp:extent cx="5727700" cy="1500505"/>
+            <wp:effectExtent l="0" t="0" r="0" b="0"/>
+            <wp:docPr id="7" name="Picture 7"/>
+            <wp:cNvGraphicFramePr>
+              <a:graphicFrameLocks xmlns:a="http://schemas.openxmlformats.org/drawingml/2006/main" noChangeAspect="1"/>
+            </wp:cNvGraphicFramePr>
+            <a:graphic xmlns:a="http://schemas.openxmlformats.org/drawingml/2006/main">
+              <a:graphicData uri="http://schemas.openxmlformats.org/drawingml/2006/picture">
+                <pic:pic xmlns:pic="http://schemas.openxmlformats.org/drawingml/2006/picture">
+                  <pic:nvPicPr>
+                    <pic:cNvPr id="1" name=""/>
+                    <pic:cNvPicPr/>
+                  </pic:nvPicPr>
+                  <pic:blipFill>
+                    <a:blip r:embed="rId15"/>
+                    <a:stretch>
+                      <a:fillRect/>
+                    </a:stretch>
+                  </pic:blipFill>
+                  <pic:spPr>
+                    <a:xfrm>
+                      <a:off x="0" y="0"/>
+                      <a:ext cx="5727700" cy="1500505"/>
+                    </a:xfrm>
+                    <a:prstGeom prst="rect">
+                      <a:avLst/>
+                    </a:prstGeom>
+                  </pic:spPr>
+                </pic:pic>
+              </a:graphicData>
+            </a:graphic>
+          </wp:inline>
+        </w:drawing>
+      </w:r>
+    </w:p>
+    <w:p>
+      <w:pPr>
+        <w:pStyle w:val="ListParagraph"/>
+        <w:numPr>
+          <w:ilvl w:val="0"/>
+          <w:numId w:val="6"/>
+        </w:numPr>
+      </w:pPr>
+      <w:r>
+        <w:t>Click on the appeared rows to view the time taken by internal services.</w:t>
+      </w:r>
+      <w:r>
+        <w:br/>
+      </w:r>
+      <w:r>
+        <w:drawing>
+          <wp:inline distT="0" distB="0" distL="0" distR="0" wp14:anchorId="53EF5E39" wp14:editId="71816E70">
+            <wp:extent cx="5727700" cy="1122680"/>
+            <wp:effectExtent l="0" t="0" r="0" b="0"/>
+            <wp:docPr id="8" name="Picture 8"/>
+            <wp:cNvGraphicFramePr>
+              <a:graphicFrameLocks xmlns:a="http://schemas.openxmlformats.org/drawingml/2006/main" noChangeAspect="1"/>
+            </wp:cNvGraphicFramePr>
+            <a:graphic xmlns:a="http://schemas.openxmlformats.org/drawingml/2006/main">
+              <a:graphicData uri="http://schemas.openxmlformats.org/drawingml/2006/picture">
+                <pic:pic xmlns:pic="http://schemas.openxmlformats.org/drawingml/2006/picture">
+                  <pic:nvPicPr>
+                    <pic:cNvPr id="1" name=""/>
+                    <pic:cNvPicPr/>
+                  </pic:nvPicPr>
+                  <pic:blipFill>
+                    <a:blip r:embed="rId16"/>
+                    <a:stretch>
+                      <a:fillRect/>
+                    </a:stretch>
+                  </pic:blipFill>
+                  <pic:spPr>
+                    <a:xfrm>
+                      <a:off x="0" y="0"/>
+                      <a:ext cx="5727700" cy="1122680"/>
+                    </a:xfrm>
+                    <a:prstGeom prst="rect">
+                      <a:avLst/>
+                    </a:prstGeom>
+                  </pic:spPr>
+                </pic:pic>
+              </a:graphicData>
+            </a:graphic>
+          </wp:inline>
+        </w:drawing>
+      </w:r>
+    </w:p>
+    <w:p>
+      <w:pPr>
+        <w:pStyle w:val="ListParagraph"/>
+        <w:numPr>
+          <w:ilvl w:val="0"/>
+          <w:numId w:val="6"/>
+        </w:numPr>
+      </w:pPr>
+      <w:r>
+        <w:t>Create ‘</w:t>
+      </w:r>
+      <w:proofErr w:type="spellStart"/>
+      <w:r>
+        <w:t>zipkin</w:t>
+      </w:r>
+      <w:proofErr w:type="spellEnd"/>
+      <w:r>
+        <w:t xml:space="preserve">*’ index in </w:t>
+      </w:r>
+      <w:proofErr w:type="spellStart"/>
+      <w:r>
+        <w:t>kibana</w:t>
+      </w:r>
+      <w:proofErr w:type="spellEnd"/>
+      <w:r>
+        <w:t xml:space="preserve"> as we created ‘</w:t>
+      </w:r>
+      <w:proofErr w:type="spellStart"/>
+      <w:r>
+        <w:t>lolgstash</w:t>
+      </w:r>
+      <w:proofErr w:type="spellEnd"/>
+      <w:r>
+        <w:t>-*’ previously</w:t>
+      </w:r>
+    </w:p>
+    <w:p>
+      <w:pPr>
+        <w:pStyle w:val="ListParagraph"/>
+        <w:numPr>
+          <w:ilvl w:val="0"/>
+          <w:numId w:val="6"/>
+        </w:numPr>
+      </w:pPr>
+      <w:r>
+        <w:t xml:space="preserve">Select </w:t>
+      </w:r>
+      <w:r>
+        <w:t>‘</w:t>
+      </w:r>
+      <w:proofErr w:type="spellStart"/>
+      <w:r>
+        <w:t>zipkin</w:t>
+      </w:r>
+      <w:proofErr w:type="spellEnd"/>
+      <w:r>
+        <w:t>*’</w:t>
+      </w:r>
+      <w:r>
+        <w:t xml:space="preserve">filter in </w:t>
+      </w:r>
+      <w:proofErr w:type="spellStart"/>
+      <w:r>
+        <w:t>kibana</w:t>
+      </w:r>
+      <w:proofErr w:type="spellEnd"/>
+      <w:r>
+        <w:t xml:space="preserve"> dashboard.</w:t>
+      </w:r>
+    </w:p>
+    <w:p>
+      <w:pPr>
+        <w:pStyle w:val="ListParagraph"/>
+      </w:pPr>
+      <w:r>
+        <w:drawing>
+          <wp:inline distT="0" distB="0" distL="0" distR="0" wp14:anchorId="595463FE" wp14:editId="4478E180">
+            <wp:extent cx="5727700" cy="3157220"/>
+            <wp:effectExtent l="0" t="0" r="0" b="5080"/>
+            <wp:docPr id="9" name="Picture 9"/>
+            <wp:cNvGraphicFramePr>
+              <a:graphicFrameLocks xmlns:a="http://schemas.openxmlformats.org/drawingml/2006/main" noChangeAspect="1"/>
+            </wp:cNvGraphicFramePr>
+            <a:graphic xmlns:a="http://schemas.openxmlformats.org/drawingml/2006/main">
+              <a:graphicData uri="http://schemas.openxmlformats.org/drawingml/2006/picture">
+                <pic:pic xmlns:pic="http://schemas.openxmlformats.org/drawingml/2006/picture">
+                  <pic:nvPicPr>
+                    <pic:cNvPr id="1" name=""/>
+                    <pic:cNvPicPr/>
+                  </pic:nvPicPr>
+                  <pic:blipFill>
+                    <a:blip r:embed="rId17"/>
+                    <a:stretch>
+                      <a:fillRect/>
+                    </a:stretch>
+                  </pic:blipFill>
+                  <pic:spPr>
+                    <a:xfrm>
+                      <a:off x="0" y="0"/>
+                      <a:ext cx="5727700" cy="3157220"/>
+                    </a:xfrm>
+                    <a:prstGeom prst="rect">
+                      <a:avLst/>
+                    </a:prstGeom>
+                  </pic:spPr>
+                </pic:pic>
+              </a:graphicData>
+            </a:graphic>
+          </wp:inline>
+        </w:drawing>
+      </w:r>
+    </w:p>
+    <w:p>
+      <w:pPr>
+        <w:pStyle w:val="ListParagraph"/>
+      </w:pPr>
+    </w:p>
+    <w:p>
+      <w:pPr>
+        <w:pStyle w:val="ListParagraph"/>
+      </w:pPr>
       <w:bookmarkStart w:id="0" w:name="_GoBack"/>
       <w:bookmarkEnd w:id="0"/>
-      <w:r>
-        <w:br/>
-      </w:r>
-    </w:p>
-    <w:p/>
+    </w:p>
     <w:sectPr>
       <w:pgSz w:w="11900" w:h="16840"/>
       <w:pgMar w:top="1440" w:right="1440" w:bottom="1440" w:left="1440" w:header="708" w:footer="708" w:gutter="0"/>
@@ -1505,6 +2172,95 @@
 <file path=word/numbering.xml><?xml version="1.0" encoding="utf-8"?>
 <w:numbering xmlns:wpc="http://schemas.microsoft.com/office/word/2010/wordprocessingCanvas" xmlns:cx="http://schemas.microsoft.com/office/drawing/2014/chartex" xmlns:cx1="http://schemas.microsoft.com/office/drawing/2015/9/8/chartex" xmlns:cx2="http://schemas.microsoft.com/office/drawing/2015/10/21/chartex" xmlns:cx3="http://schemas.microsoft.com/office/drawing/2016/5/9/chartex" xmlns:cx4="http://schemas.microsoft.com/office/drawing/2016/5/10/chartex" xmlns:cx5="http://schemas.microsoft.com/office/drawing/2016/5/11/chartex" xmlns:cx6="http://schemas.microsoft.com/office/drawing/2016/5/12/chartex" xmlns:cx7="http://schemas.microsoft.com/office/drawing/2016/5/13/chartex" xmlns:cx8="http://schemas.microsoft.com/office/drawing/2016/5/14/chartex" xmlns:mc="http://schemas.openxmlformats.org/markup-compatibility/2006" xmlns:aink="http://schemas.microsoft.com/office/drawing/2016/ink" xmlns:am3d="http://schemas.microsoft.com/office/drawing/2017/model3d" xmlns:o="urn:schemas-microsoft-com:office:office" xmlns:r="http://schemas.openxmlformats.org/officeDocument/2006/relationships" xmlns:m="http://schemas.openxmlformats.org/officeDocument/2006/math" xmlns:v="urn:schemas-microsoft-com:vml" xmlns:wp14="http://schemas.microsoft.com/office/word/2010/wordprocessingDrawing" xmlns:wp="http://schemas.openxmlformats.org/drawingml/2006/wordprocessingDrawing" xmlns:w10="urn:schemas-microsoft-com:office:word" xmlns:w="http://schemas.openxmlformats.org/wordprocessingml/2006/main" xmlns:w14="http://schemas.microsoft.com/office/word/2010/wordml" xmlns:w15="http://schemas.microsoft.com/office/word/2012/wordml" xmlns:w16cid="http://schemas.microsoft.com/office/word/2016/wordml/cid" xmlns:w16se="http://schemas.microsoft.com/office/word/2015/wordml/symex" xmlns:wpg="http://schemas.microsoft.com/office/word/2010/wordprocessingGroup" xmlns:wpi="http://schemas.microsoft.com/office/word/2010/wordprocessingInk" xmlns:wne="http://schemas.microsoft.com/office/word/2006/wordml" xmlns:wps="http://schemas.microsoft.com/office/word/2010/wordprocessingShape" mc:Ignorable="w14 w15 w16se w16cid wp14">
   <w:abstractNum w:abstractNumId="0" w15:restartNumberingAfterBreak="0">
+    <w:nsid w:val="01D57D40"/>
+    <w:multiLevelType w:val="hybridMultilevel"/>
+    <w:tmpl w:val="F888066A"/>
+    <w:lvl w:ilvl="0" w:tplc="0409000F">
+      <w:start w:val="1"/>
+      <w:numFmt w:val="decimal"/>
+      <w:lvlText w:val="%1."/>
+      <w:lvlJc w:val="left"/>
+      <w:pPr>
+        <w:ind w:left="720" w:hanging="360"/>
+      </w:pPr>
+      <w:rPr>
+        <w:rFonts w:hint="default"/>
+      </w:rPr>
+    </w:lvl>
+    <w:lvl w:ilvl="1" w:tplc="04090019" w:tentative="1">
+      <w:start w:val="1"/>
+      <w:numFmt w:val="lowerLetter"/>
+      <w:lvlText w:val="%2."/>
+      <w:lvlJc w:val="left"/>
+      <w:pPr>
+        <w:ind w:left="1440" w:hanging="360"/>
+      </w:pPr>
+    </w:lvl>
+    <w:lvl w:ilvl="2" w:tplc="0409001B" w:tentative="1">
+      <w:start w:val="1"/>
+      <w:numFmt w:val="lowerRoman"/>
+      <w:lvlText w:val="%3."/>
+      <w:lvlJc w:val="right"/>
+      <w:pPr>
+        <w:ind w:left="2160" w:hanging="180"/>
+      </w:pPr>
+    </w:lvl>
+    <w:lvl w:ilvl="3" w:tplc="0409000F" w:tentative="1">
+      <w:start w:val="1"/>
+      <w:numFmt w:val="decimal"/>
+      <w:lvlText w:val="%4."/>
+      <w:lvlJc w:val="left"/>
+      <w:pPr>
+        <w:ind w:left="2880" w:hanging="360"/>
+      </w:pPr>
+    </w:lvl>
+    <w:lvl w:ilvl="4" w:tplc="04090019" w:tentative="1">
+      <w:start w:val="1"/>
+      <w:numFmt w:val="lowerLetter"/>
+      <w:lvlText w:val="%5."/>
+      <w:lvlJc w:val="left"/>
+      <w:pPr>
+        <w:ind w:left="3600" w:hanging="360"/>
+      </w:pPr>
+    </w:lvl>
+    <w:lvl w:ilvl="5" w:tplc="0409001B" w:tentative="1">
+      <w:start w:val="1"/>
+      <w:numFmt w:val="lowerRoman"/>
+      <w:lvlText w:val="%6."/>
+      <w:lvlJc w:val="right"/>
+      <w:pPr>
+        <w:ind w:left="4320" w:hanging="180"/>
+      </w:pPr>
+    </w:lvl>
+    <w:lvl w:ilvl="6" w:tplc="0409000F" w:tentative="1">
+      <w:start w:val="1"/>
+      <w:numFmt w:val="decimal"/>
+      <w:lvlText w:val="%7."/>
+      <w:lvlJc w:val="left"/>
+      <w:pPr>
+        <w:ind w:left="5040" w:hanging="360"/>
+      </w:pPr>
+    </w:lvl>
+    <w:lvl w:ilvl="7" w:tplc="04090019" w:tentative="1">
+      <w:start w:val="1"/>
+      <w:numFmt w:val="lowerLetter"/>
+      <w:lvlText w:val="%8."/>
+      <w:lvlJc w:val="left"/>
+      <w:pPr>
+        <w:ind w:left="5760" w:hanging="360"/>
+      </w:pPr>
+    </w:lvl>
+    <w:lvl w:ilvl="8" w:tplc="0409001B" w:tentative="1">
+      <w:start w:val="1"/>
+      <w:numFmt w:val="lowerRoman"/>
+      <w:lvlText w:val="%9."/>
+      <w:lvlJc w:val="right"/>
+      <w:pPr>
+        <w:ind w:left="6480" w:hanging="180"/>
+      </w:pPr>
+    </w:lvl>
+  </w:abstractNum>
+  <w:abstractNum w:abstractNumId="1" w15:restartNumberingAfterBreak="0">
     <w:nsid w:val="04EB6707"/>
     <w:multiLevelType w:val="hybridMultilevel"/>
     <w:tmpl w:val="CDBE6ED0"/>
@@ -1593,7 +2349,7 @@
       </w:pPr>
     </w:lvl>
   </w:abstractNum>
-  <w:abstractNum w:abstractNumId="1" w15:restartNumberingAfterBreak="0">
+  <w:abstractNum w:abstractNumId="2" w15:restartNumberingAfterBreak="0">
     <w:nsid w:val="40B80E0E"/>
     <w:multiLevelType w:val="hybridMultilevel"/>
     <w:tmpl w:val="0E5E8798"/>
@@ -1682,7 +2438,96 @@
       </w:pPr>
     </w:lvl>
   </w:abstractNum>
-  <w:abstractNum w:abstractNumId="2" w15:restartNumberingAfterBreak="0">
+  <w:abstractNum w:abstractNumId="3" w15:restartNumberingAfterBreak="0">
+    <w:nsid w:val="4E89317F"/>
+    <w:multiLevelType w:val="hybridMultilevel"/>
+    <w:tmpl w:val="BF049694"/>
+    <w:lvl w:ilvl="0" w:tplc="0409000F">
+      <w:start w:val="5"/>
+      <w:numFmt w:val="decimal"/>
+      <w:lvlText w:val="%1."/>
+      <w:lvlJc w:val="left"/>
+      <w:pPr>
+        <w:ind w:left="720" w:hanging="360"/>
+      </w:pPr>
+      <w:rPr>
+        <w:rFonts w:hint="default"/>
+      </w:rPr>
+    </w:lvl>
+    <w:lvl w:ilvl="1" w:tplc="04090019" w:tentative="1">
+      <w:start w:val="1"/>
+      <w:numFmt w:val="lowerLetter"/>
+      <w:lvlText w:val="%2."/>
+      <w:lvlJc w:val="left"/>
+      <w:pPr>
+        <w:ind w:left="1440" w:hanging="360"/>
+      </w:pPr>
+    </w:lvl>
+    <w:lvl w:ilvl="2" w:tplc="0409001B" w:tentative="1">
+      <w:start w:val="1"/>
+      <w:numFmt w:val="lowerRoman"/>
+      <w:lvlText w:val="%3."/>
+      <w:lvlJc w:val="right"/>
+      <w:pPr>
+        <w:ind w:left="2160" w:hanging="180"/>
+      </w:pPr>
+    </w:lvl>
+    <w:lvl w:ilvl="3" w:tplc="0409000F" w:tentative="1">
+      <w:start w:val="1"/>
+      <w:numFmt w:val="decimal"/>
+      <w:lvlText w:val="%4."/>
+      <w:lvlJc w:val="left"/>
+      <w:pPr>
+        <w:ind w:left="2880" w:hanging="360"/>
+      </w:pPr>
+    </w:lvl>
+    <w:lvl w:ilvl="4" w:tplc="04090019" w:tentative="1">
+      <w:start w:val="1"/>
+      <w:numFmt w:val="lowerLetter"/>
+      <w:lvlText w:val="%5."/>
+      <w:lvlJc w:val="left"/>
+      <w:pPr>
+        <w:ind w:left="3600" w:hanging="360"/>
+      </w:pPr>
+    </w:lvl>
+    <w:lvl w:ilvl="5" w:tplc="0409001B" w:tentative="1">
+      <w:start w:val="1"/>
+      <w:numFmt w:val="lowerRoman"/>
+      <w:lvlText w:val="%6."/>
+      <w:lvlJc w:val="right"/>
+      <w:pPr>
+        <w:ind w:left="4320" w:hanging="180"/>
+      </w:pPr>
+    </w:lvl>
+    <w:lvl w:ilvl="6" w:tplc="0409000F" w:tentative="1">
+      <w:start w:val="1"/>
+      <w:numFmt w:val="decimal"/>
+      <w:lvlText w:val="%7."/>
+      <w:lvlJc w:val="left"/>
+      <w:pPr>
+        <w:ind w:left="5040" w:hanging="360"/>
+      </w:pPr>
+    </w:lvl>
+    <w:lvl w:ilvl="7" w:tplc="04090019" w:tentative="1">
+      <w:start w:val="1"/>
+      <w:numFmt w:val="lowerLetter"/>
+      <w:lvlText w:val="%8."/>
+      <w:lvlJc w:val="left"/>
+      <w:pPr>
+        <w:ind w:left="5760" w:hanging="360"/>
+      </w:pPr>
+    </w:lvl>
+    <w:lvl w:ilvl="8" w:tplc="0409001B" w:tentative="1">
+      <w:start w:val="1"/>
+      <w:numFmt w:val="lowerRoman"/>
+      <w:lvlText w:val="%9."/>
+      <w:lvlJc w:val="right"/>
+      <w:pPr>
+        <w:ind w:left="6480" w:hanging="180"/>
+      </w:pPr>
+    </w:lvl>
+  </w:abstractNum>
+  <w:abstractNum w:abstractNumId="4" w15:restartNumberingAfterBreak="0">
     <w:nsid w:val="60322B3C"/>
     <w:multiLevelType w:val="multilevel"/>
     <w:tmpl w:val="C352B5C0"/>
@@ -1831,7 +2676,7 @@
       </w:rPr>
     </w:lvl>
   </w:abstractNum>
-  <w:abstractNum w:abstractNumId="3" w15:restartNumberingAfterBreak="0">
+  <w:abstractNum w:abstractNumId="5" w15:restartNumberingAfterBreak="0">
     <w:nsid w:val="60C8269F"/>
     <w:multiLevelType w:val="multilevel"/>
     <w:tmpl w:val="D65C02DC"/>
@@ -1981,15 +2826,21 @@
     </w:lvl>
   </w:abstractNum>
   <w:num w:numId="1">
+    <w:abstractNumId w:val="1"/>
+  </w:num>
+  <w:num w:numId="2">
+    <w:abstractNumId w:val="2"/>
+  </w:num>
+  <w:num w:numId="3">
+    <w:abstractNumId w:val="4"/>
+  </w:num>
+  <w:num w:numId="4">
+    <w:abstractNumId w:val="5"/>
+  </w:num>
+  <w:num w:numId="5">
     <w:abstractNumId w:val="0"/>
   </w:num>
-  <w:num w:numId="2">
-    <w:abstractNumId w:val="1"/>
-  </w:num>
-  <w:num w:numId="3">
-    <w:abstractNumId w:val="2"/>
-  </w:num>
-  <w:num w:numId="4">
+  <w:num w:numId="6">
     <w:abstractNumId w:val="3"/>
   </w:num>
 </w:numbering>

</xml_diff>

<commit_message>
new rxjava service app
</commit_message>
<xml_diff>
--- a/boot-elk-zipkin/boot-elk-zipk.docx
+++ b/boot-elk-zipkin/boot-elk-zipk.docx
@@ -4,7 +4,15 @@
   <w:body>
     <w:p>
       <w:r>
-        <w:t>import boot-elk-zipkin project</w:t>
+        <w:t>import boot-elk-</w:t>
+      </w:r>
+      <w:proofErr w:type="spellStart"/>
+      <w:r>
+        <w:t>zipkin</w:t>
+      </w:r>
+      <w:proofErr w:type="spellEnd"/>
+      <w:r>
+        <w:t xml:space="preserve"> project</w:t>
       </w:r>
       <w:r>
         <w:t>.</w:t>
@@ -56,8 +64,20 @@
           <w:szCs w:val="18"/>
           <w:shd w:val="clear" w:color="auto" w:fill="FAFAFA"/>
         </w:rPr>
-        <w:t>http://localhost:6081/bootelkzipkin</w:t>
-      </w:r>
+        <w:t>http://localhost:6081/</w:t>
+      </w:r>
+      <w:proofErr w:type="spellStart"/>
+      <w:r>
+        <w:rPr>
+          <w:rFonts w:ascii="Helvetica" w:hAnsi="Helvetica"/>
+          <w:color w:val="505050"/>
+          <w:sz w:val="18"/>
+          <w:szCs w:val="18"/>
+          <w:shd w:val="clear" w:color="auto" w:fill="FAFAFA"/>
+        </w:rPr>
+        <w:t>bootelkzipkin</w:t>
+      </w:r>
+      <w:proofErr w:type="spellEnd"/>
       <w:r>
         <w:t>’ and then it calls intermediate REST services</w:t>
       </w:r>
@@ -65,7 +85,15 @@
     <w:p/>
     <w:p>
       <w:r>
-        <w:t>First we will try to aggregate all 4 application logs and display in kibana.</w:t>
+        <w:t xml:space="preserve">First we will try to aggregate all 4 application logs and display in </w:t>
+      </w:r>
+      <w:proofErr w:type="spellStart"/>
+      <w:r>
+        <w:t>kibana</w:t>
+      </w:r>
+      <w:proofErr w:type="spellEnd"/>
+      <w:r>
+        <w:t>.</w:t>
       </w:r>
     </w:p>
     <w:p>
@@ -125,7 +153,15 @@
         </w:numPr>
       </w:pPr>
       <w:r>
-        <w:t>Install logstash on the machine where all logs from various microservices are getting generated.</w:t>
+        <w:t xml:space="preserve">Install </w:t>
+      </w:r>
+      <w:proofErr w:type="spellStart"/>
+      <w:r>
+        <w:t>logstash</w:t>
+      </w:r>
+      <w:proofErr w:type="spellEnd"/>
+      <w:r>
+        <w:t xml:space="preserve"> on the machine where all logs from various microservices are getting generated.</w:t>
       </w:r>
     </w:p>
     <w:p>
@@ -147,8 +183,9 @@
           <w:szCs w:val="22"/>
           <w:lang w:val="en-GB"/>
         </w:rPr>
-        <w:t>Put logstash.conf in logstash/bin folder. Also change the log file paths mentioned in it</w:t>
-      </w:r>
+        <w:t xml:space="preserve">Put </w:t>
+      </w:r>
+      <w:proofErr w:type="spellStart"/>
       <w:r>
         <w:rPr>
           <w:rFonts w:ascii="Calibri" w:hAnsi="Calibri" w:cs="Calibri"/>
@@ -157,6 +194,49 @@
           <w:szCs w:val="22"/>
           <w:lang w:val="en-GB"/>
         </w:rPr>
+        <w:t>logstash.conf</w:t>
+      </w:r>
+      <w:proofErr w:type="spellEnd"/>
+      <w:r>
+        <w:rPr>
+          <w:rFonts w:ascii="Calibri" w:hAnsi="Calibri" w:cs="Calibri"/>
+          <w:color w:val="000000"/>
+          <w:sz w:val="22"/>
+          <w:szCs w:val="22"/>
+          <w:lang w:val="en-GB"/>
+        </w:rPr>
+        <w:t xml:space="preserve"> in </w:t>
+      </w:r>
+      <w:proofErr w:type="spellStart"/>
+      <w:r>
+        <w:rPr>
+          <w:rFonts w:ascii="Calibri" w:hAnsi="Calibri" w:cs="Calibri"/>
+          <w:color w:val="000000"/>
+          <w:sz w:val="22"/>
+          <w:szCs w:val="22"/>
+          <w:lang w:val="en-GB"/>
+        </w:rPr>
+        <w:t>logstash</w:t>
+      </w:r>
+      <w:proofErr w:type="spellEnd"/>
+      <w:r>
+        <w:rPr>
+          <w:rFonts w:ascii="Calibri" w:hAnsi="Calibri" w:cs="Calibri"/>
+          <w:color w:val="000000"/>
+          <w:sz w:val="22"/>
+          <w:szCs w:val="22"/>
+          <w:lang w:val="en-GB"/>
+        </w:rPr>
+        <w:t>/bin folder. Also change the log file paths mentioned in it</w:t>
+      </w:r>
+      <w:r>
+        <w:rPr>
+          <w:rFonts w:ascii="Calibri" w:hAnsi="Calibri" w:cs="Calibri"/>
+          <w:color w:val="000000"/>
+          <w:sz w:val="22"/>
+          <w:szCs w:val="22"/>
+          <w:lang w:val="en-GB"/>
+        </w:rPr>
         <w:t>.</w:t>
       </w:r>
     </w:p>
@@ -175,6 +255,7 @@
         </w:rPr>
         <w:t xml:space="preserve">e.g. of </w:t>
       </w:r>
+      <w:proofErr w:type="spellStart"/>
       <w:r>
         <w:rPr>
           <w:rFonts w:ascii="Calibri" w:hAnsi="Calibri" w:cs="Calibri"/>
@@ -185,6 +266,7 @@
         </w:rPr>
         <w:t>logstash.conf</w:t>
       </w:r>
+      <w:proofErr w:type="spellEnd"/>
       <w:r>
         <w:rPr>
           <w:rFonts w:ascii="Calibri" w:hAnsi="Calibri" w:cs="Calibri"/>
@@ -371,6 +453,7 @@
         </w:rPr>
         <w:t xml:space="preserve">    path =&gt; "/Users/</w:t>
       </w:r>
+      <w:proofErr w:type="spellStart"/>
       <w:r>
         <w:rPr>
           <w:rFonts w:ascii="Calibri" w:hAnsi="Calibri" w:cs="Calibri"/>
@@ -380,6 +463,7 @@
         </w:rPr>
         <w:t>lolgs</w:t>
       </w:r>
+      <w:proofErr w:type="spellEnd"/>
       <w:r>
         <w:rPr>
           <w:rFonts w:ascii="Calibri" w:hAnsi="Calibri" w:cs="Calibri"/>
@@ -478,7 +562,27 @@
           <w:sz w:val="15"/>
           <w:szCs w:val="15"/>
         </w:rPr>
-        <w:t xml:space="preserve">  elasticsearch { hosts =&gt; ["localhost:9200"] }</w:t>
+        <w:t xml:space="preserve">  </w:t>
+      </w:r>
+      <w:proofErr w:type="spellStart"/>
+      <w:r>
+        <w:rPr>
+          <w:rFonts w:ascii="Calibri" w:hAnsi="Calibri" w:cs="Calibri"/>
+          <w:color w:val="000000"/>
+          <w:sz w:val="15"/>
+          <w:szCs w:val="15"/>
+        </w:rPr>
+        <w:t>elasticsearch</w:t>
+      </w:r>
+      <w:proofErr w:type="spellEnd"/>
+      <w:r>
+        <w:rPr>
+          <w:rFonts w:ascii="Calibri" w:hAnsi="Calibri" w:cs="Calibri"/>
+          <w:color w:val="000000"/>
+          <w:sz w:val="15"/>
+          <w:szCs w:val="15"/>
+        </w:rPr>
+        <w:t xml:space="preserve"> { hosts =&gt; ["localhost:9200"] }</w:t>
       </w:r>
     </w:p>
     <w:p>
@@ -543,6 +647,7 @@
       <w:r>
         <w:t xml:space="preserve">The output in </w:t>
       </w:r>
+      <w:proofErr w:type="spellStart"/>
       <w:r>
         <w:rPr>
           <w:rFonts w:ascii="Calibri" w:hAnsi="Calibri" w:cs="Calibri"/>
@@ -561,7 +666,62 @@
           <w:szCs w:val="22"/>
           <w:lang w:val="en-GB"/>
         </w:rPr>
-        <w:t>f is the location where elasticsearch is running. I am installing elasticsearch on my local system itself.</w:t>
+        <w:t>f</w:t>
+      </w:r>
+      <w:proofErr w:type="spellEnd"/>
+      <w:r>
+        <w:rPr>
+          <w:rFonts w:ascii="Calibri" w:hAnsi="Calibri" w:cs="Calibri"/>
+          <w:color w:val="000000"/>
+          <w:sz w:val="22"/>
+          <w:szCs w:val="22"/>
+          <w:lang w:val="en-GB"/>
+        </w:rPr>
+        <w:t xml:space="preserve"> is the location where </w:t>
+      </w:r>
+      <w:proofErr w:type="spellStart"/>
+      <w:r>
+        <w:rPr>
+          <w:rFonts w:ascii="Calibri" w:hAnsi="Calibri" w:cs="Calibri"/>
+          <w:color w:val="000000"/>
+          <w:sz w:val="22"/>
+          <w:szCs w:val="22"/>
+          <w:lang w:val="en-GB"/>
+        </w:rPr>
+        <w:t>elasticsearch</w:t>
+      </w:r>
+      <w:proofErr w:type="spellEnd"/>
+      <w:r>
+        <w:rPr>
+          <w:rFonts w:ascii="Calibri" w:hAnsi="Calibri" w:cs="Calibri"/>
+          <w:color w:val="000000"/>
+          <w:sz w:val="22"/>
+          <w:szCs w:val="22"/>
+          <w:lang w:val="en-GB"/>
+        </w:rPr>
+        <w:t xml:space="preserve"> is running. I am installing </w:t>
+      </w:r>
+      <w:proofErr w:type="spellStart"/>
+      <w:r>
+        <w:rPr>
+          <w:rFonts w:ascii="Calibri" w:hAnsi="Calibri" w:cs="Calibri"/>
+          <w:color w:val="000000"/>
+          <w:sz w:val="22"/>
+          <w:szCs w:val="22"/>
+          <w:lang w:val="en-GB"/>
+        </w:rPr>
+        <w:t>elasticsearch</w:t>
+      </w:r>
+      <w:proofErr w:type="spellEnd"/>
+      <w:r>
+        <w:rPr>
+          <w:rFonts w:ascii="Calibri" w:hAnsi="Calibri" w:cs="Calibri"/>
+          <w:color w:val="000000"/>
+          <w:sz w:val="22"/>
+          <w:szCs w:val="22"/>
+          <w:lang w:val="en-GB"/>
+        </w:rPr>
+        <w:t xml:space="preserve"> on my local system itself.</w:t>
       </w:r>
     </w:p>
     <w:p>
@@ -575,6 +735,7 @@
       <w:r>
         <w:t xml:space="preserve">Install </w:t>
       </w:r>
+      <w:proofErr w:type="spellStart"/>
       <w:r>
         <w:rPr>
           <w:rFonts w:ascii="Calibri" w:hAnsi="Calibri" w:cs="Calibri"/>
@@ -585,6 +746,7 @@
         </w:rPr>
         <w:t>elasticsearch</w:t>
       </w:r>
+      <w:proofErr w:type="spellEnd"/>
     </w:p>
     <w:p>
       <w:pPr>
@@ -595,7 +757,15 @@
         </w:numPr>
       </w:pPr>
       <w:r>
-        <w:t xml:space="preserve">Install kibana </w:t>
+        <w:t xml:space="preserve">Install </w:t>
+      </w:r>
+      <w:proofErr w:type="spellStart"/>
+      <w:r>
+        <w:t>kibana</w:t>
+      </w:r>
+      <w:proofErr w:type="spellEnd"/>
+      <w:r>
+        <w:t xml:space="preserve"> </w:t>
       </w:r>
     </w:p>
     <w:p>
@@ -617,7 +787,31 @@
           <w:szCs w:val="22"/>
           <w:lang w:val="en-GB"/>
         </w:rPr>
-        <w:t>Uncomment ‘elasticsearch.hosts: ["</w:t>
+        <w:t>Uncomment ‘</w:t>
+      </w:r>
+      <w:proofErr w:type="spellStart"/>
+      <w:proofErr w:type="gramStart"/>
+      <w:r>
+        <w:rPr>
+          <w:rFonts w:ascii="Calibri" w:hAnsi="Calibri" w:cs="Calibri"/>
+          <w:color w:val="000000"/>
+          <w:sz w:val="22"/>
+          <w:szCs w:val="22"/>
+          <w:lang w:val="en-GB"/>
+        </w:rPr>
+        <w:t>elasticsearch.hosts</w:t>
+      </w:r>
+      <w:proofErr w:type="spellEnd"/>
+      <w:proofErr w:type="gramEnd"/>
+      <w:r>
+        <w:rPr>
+          <w:rFonts w:ascii="Calibri" w:hAnsi="Calibri" w:cs="Calibri"/>
+          <w:color w:val="000000"/>
+          <w:sz w:val="22"/>
+          <w:szCs w:val="22"/>
+          <w:lang w:val="en-GB"/>
+        </w:rPr>
+        <w:t>: ["</w:t>
       </w:r>
       <w:hyperlink r:id="rId6" w:history="1">
         <w:r>
@@ -640,7 +834,51 @@
           <w:szCs w:val="22"/>
           <w:lang w:val="en-GB"/>
         </w:rPr>
-        <w:t>"]’ in kibana.yml in kibana/config folder</w:t>
+        <w:t xml:space="preserve">"]’ in </w:t>
+      </w:r>
+      <w:proofErr w:type="spellStart"/>
+      <w:r>
+        <w:rPr>
+          <w:rFonts w:ascii="Calibri" w:hAnsi="Calibri" w:cs="Calibri"/>
+          <w:color w:val="000000"/>
+          <w:sz w:val="22"/>
+          <w:szCs w:val="22"/>
+          <w:lang w:val="en-GB"/>
+        </w:rPr>
+        <w:t>kibana.yml</w:t>
+      </w:r>
+      <w:proofErr w:type="spellEnd"/>
+      <w:r>
+        <w:rPr>
+          <w:rFonts w:ascii="Calibri" w:hAnsi="Calibri" w:cs="Calibri"/>
+          <w:color w:val="000000"/>
+          <w:sz w:val="22"/>
+          <w:szCs w:val="22"/>
+          <w:lang w:val="en-GB"/>
+        </w:rPr>
+        <w:t xml:space="preserve"> in </w:t>
+      </w:r>
+      <w:proofErr w:type="spellStart"/>
+      <w:r>
+        <w:rPr>
+          <w:rFonts w:ascii="Calibri" w:hAnsi="Calibri" w:cs="Calibri"/>
+          <w:color w:val="000000"/>
+          <w:sz w:val="22"/>
+          <w:szCs w:val="22"/>
+          <w:lang w:val="en-GB"/>
+        </w:rPr>
+        <w:t>kibana</w:t>
+      </w:r>
+      <w:proofErr w:type="spellEnd"/>
+      <w:r>
+        <w:rPr>
+          <w:rFonts w:ascii="Calibri" w:hAnsi="Calibri" w:cs="Calibri"/>
+          <w:color w:val="000000"/>
+          <w:sz w:val="22"/>
+          <w:szCs w:val="22"/>
+          <w:lang w:val="en-GB"/>
+        </w:rPr>
+        <w:t>/config folder</w:t>
       </w:r>
     </w:p>
     <w:p>
@@ -652,7 +890,15 @@
         </w:numPr>
       </w:pPr>
       <w:r>
-        <w:t xml:space="preserve">Then run elasticsearch and wait till it starts </w:t>
+        <w:t xml:space="preserve">Then run </w:t>
+      </w:r>
+      <w:proofErr w:type="spellStart"/>
+      <w:r>
+        <w:t>elasticsearch</w:t>
+      </w:r>
+      <w:proofErr w:type="spellEnd"/>
+      <w:r>
+        <w:t xml:space="preserve"> and wait till it starts </w:t>
       </w:r>
       <w:r>
         <w:sym w:font="Wingdings" w:char="F0E0"/>
@@ -691,8 +937,20 @@
           <w:szCs w:val="22"/>
           <w:lang w:val="en-US"/>
         </w:rPr>
-        <w:t>./elasticsearch</w:t>
-      </w:r>
+        <w:t>./</w:t>
+      </w:r>
+      <w:proofErr w:type="spellStart"/>
+      <w:r>
+        <w:rPr>
+          <w:rFonts w:ascii="Menlo" w:eastAsiaTheme="minorHAnsi" w:hAnsi="Menlo" w:cs="Menlo"/>
+          <w:color w:val="000000"/>
+          <w:sz w:val="22"/>
+          <w:szCs w:val="22"/>
+          <w:lang w:val="en-US"/>
+        </w:rPr>
+        <w:t>elasticsearch</w:t>
+      </w:r>
+      <w:proofErr w:type="spellEnd"/>
       <w:r>
         <w:rPr>
           <w:rFonts w:ascii="Menlo" w:eastAsiaTheme="minorHAnsi" w:hAnsi="Menlo" w:cs="Menlo"/>
@@ -756,7 +1014,15 @@
         </w:numPr>
       </w:pPr>
       <w:r>
-        <w:t xml:space="preserve">Now run, logstash, wait till it starts. </w:t>
+        <w:t xml:space="preserve">Now run, </w:t>
+      </w:r>
+      <w:proofErr w:type="spellStart"/>
+      <w:r>
+        <w:t>logstash</w:t>
+      </w:r>
+      <w:proofErr w:type="spellEnd"/>
+      <w:r>
+        <w:t xml:space="preserve">, wait till it starts. </w:t>
       </w:r>
       <w:r>
         <w:sym w:font="Wingdings" w:char="F0E0"/>
@@ -802,8 +1068,42 @@
           <w:szCs w:val="22"/>
           <w:lang w:val="en-US"/>
         </w:rPr>
-        <w:t>./logstash -f logstash.conf</w:t>
-      </w:r>
+        <w:t>./</w:t>
+      </w:r>
+      <w:proofErr w:type="spellStart"/>
+      <w:r>
+        <w:rPr>
+          <w:rFonts w:ascii="Menlo" w:eastAsiaTheme="minorHAnsi" w:hAnsi="Menlo" w:cs="Menlo"/>
+          <w:color w:val="000000"/>
+          <w:sz w:val="22"/>
+          <w:szCs w:val="22"/>
+          <w:lang w:val="en-US"/>
+        </w:rPr>
+        <w:t>logstash</w:t>
+      </w:r>
+      <w:proofErr w:type="spellEnd"/>
+      <w:r>
+        <w:rPr>
+          <w:rFonts w:ascii="Menlo" w:eastAsiaTheme="minorHAnsi" w:hAnsi="Menlo" w:cs="Menlo"/>
+          <w:color w:val="000000"/>
+          <w:sz w:val="22"/>
+          <w:szCs w:val="22"/>
+          <w:lang w:val="en-US"/>
+        </w:rPr>
+        <w:t xml:space="preserve"> -f </w:t>
+      </w:r>
+      <w:proofErr w:type="spellStart"/>
+      <w:r>
+        <w:rPr>
+          <w:rFonts w:ascii="Menlo" w:eastAsiaTheme="minorHAnsi" w:hAnsi="Menlo" w:cs="Menlo"/>
+          <w:color w:val="000000"/>
+          <w:sz w:val="22"/>
+          <w:szCs w:val="22"/>
+          <w:lang w:val="en-US"/>
+        </w:rPr>
+        <w:t>logstash.conf</w:t>
+      </w:r>
+      <w:proofErr w:type="spellEnd"/>
       <w:r>
         <w:rPr>
           <w:rFonts w:ascii="Menlo" w:eastAsiaTheme="minorHAnsi" w:hAnsi="Menlo" w:cs="Menlo"/>
@@ -867,8 +1167,13 @@
         </w:numPr>
       </w:pPr>
       <w:r>
-        <w:t>Then run kibana</w:t>
-      </w:r>
+        <w:t xml:space="preserve">Then run </w:t>
+      </w:r>
+      <w:proofErr w:type="spellStart"/>
+      <w:r>
+        <w:t>kibana</w:t>
+      </w:r>
+      <w:proofErr w:type="spellEnd"/>
       <w:r>
         <w:t xml:space="preserve"> </w:t>
       </w:r>
@@ -916,8 +1221,20 @@
           <w:szCs w:val="22"/>
           <w:lang w:val="en-US"/>
         </w:rPr>
-        <w:t>./kibana</w:t>
-      </w:r>
+        <w:t>./</w:t>
+      </w:r>
+      <w:proofErr w:type="spellStart"/>
+      <w:r>
+        <w:rPr>
+          <w:rFonts w:ascii="Menlo" w:eastAsiaTheme="minorHAnsi" w:hAnsi="Menlo" w:cs="Menlo"/>
+          <w:color w:val="000000"/>
+          <w:sz w:val="22"/>
+          <w:szCs w:val="22"/>
+          <w:lang w:val="en-US"/>
+        </w:rPr>
+        <w:t>kibana</w:t>
+      </w:r>
+      <w:proofErr w:type="spellEnd"/>
     </w:p>
     <w:p>
       <w:pPr>
@@ -928,8 +1245,13 @@
         </w:numPr>
       </w:pPr>
       <w:r>
-        <w:t>Open kibana</w:t>
-      </w:r>
+        <w:t xml:space="preserve">Open </w:t>
+      </w:r>
+      <w:proofErr w:type="spellStart"/>
+      <w:r>
+        <w:t>kibana</w:t>
+      </w:r>
+      <w:proofErr w:type="spellEnd"/>
       <w:r>
         <w:t xml:space="preserve"> dashboard</w:t>
       </w:r>
@@ -956,7 +1278,15 @@
       </w:pPr>
       <w:r>
         <w:lastRenderedPageBreak/>
-        <w:t>Create index with logstash-*</w:t>
+        <w:t xml:space="preserve">Create index with </w:t>
+      </w:r>
+      <w:proofErr w:type="spellStart"/>
+      <w:r>
+        <w:t>logstash</w:t>
+      </w:r>
+      <w:proofErr w:type="spellEnd"/>
+      <w:r>
+        <w:t>-*</w:t>
       </w:r>
       <w:r>
         <w:t xml:space="preserve"> </w:t>
@@ -985,8 +1315,13 @@
       <w:r>
         <w:t xml:space="preserve"> enter ‘</w:t>
       </w:r>
-      <w:r>
-        <w:t>logstash-*</w:t>
+      <w:proofErr w:type="spellStart"/>
+      <w:r>
+        <w:t>logstash</w:t>
+      </w:r>
+      <w:proofErr w:type="spellEnd"/>
+      <w:r>
+        <w:t>-*</w:t>
       </w:r>
       <w:r>
         <w:t xml:space="preserve">’ in </w:t>
@@ -1019,7 +1354,15 @@
         </w:numPr>
       </w:pPr>
       <w:r>
-        <w:t>Go to discover tab in kibana dashboard</w:t>
+        <w:t xml:space="preserve">Go to discover tab in </w:t>
+      </w:r>
+      <w:proofErr w:type="spellStart"/>
+      <w:r>
+        <w:t>kibana</w:t>
+      </w:r>
+      <w:proofErr w:type="spellEnd"/>
+      <w:r>
+        <w:t xml:space="preserve"> dashboard</w:t>
       </w:r>
     </w:p>
     <w:p>
@@ -1088,7 +1431,15 @@
         </w:numPr>
       </w:pPr>
       <w:r>
-        <w:t>Make sure that logstash-* index is selected</w:t>
+        <w:t xml:space="preserve">Make sure that </w:t>
+      </w:r>
+      <w:proofErr w:type="spellStart"/>
+      <w:r>
+        <w:t>logstash</w:t>
+      </w:r>
+      <w:proofErr w:type="spellEnd"/>
+      <w:r>
+        <w:t>-* index is selected</w:t>
       </w:r>
     </w:p>
     <w:p>
@@ -1106,8 +1457,13 @@
         <w:t xml:space="preserve"> – ‘</w:t>
       </w:r>
       <w:r>
-        <w:t>http://localhost:6081/bootelkzipkin</w:t>
-      </w:r>
+        <w:t>http://localhost:6081/</w:t>
+      </w:r>
+      <w:proofErr w:type="spellStart"/>
+      <w:r>
+        <w:t>bootelkzipkin</w:t>
+      </w:r>
+      <w:proofErr w:type="spellEnd"/>
       <w:r>
         <w:t>’</w:t>
       </w:r>
@@ -1121,7 +1477,15 @@
         </w:numPr>
       </w:pPr>
       <w:r>
-        <w:t>Check kibana dashboard</w:t>
+        <w:t xml:space="preserve">Check </w:t>
+      </w:r>
+      <w:proofErr w:type="spellStart"/>
+      <w:r>
+        <w:t>kibana</w:t>
+      </w:r>
+      <w:proofErr w:type="spellEnd"/>
+      <w:r>
+        <w:t xml:space="preserve"> dashboard</w:t>
       </w:r>
     </w:p>
     <w:p>
@@ -1269,19 +1633,69 @@
         <w:t>Hence we are able to agg</w:t>
       </w:r>
       <w:r>
-        <w:t>regate all app logs and view/filter in kibana.</w:t>
-      </w:r>
-    </w:p>
-    <w:p>
-      <w:r>
-        <w:t>Note: kibana is a web interface to create indexes in elasticsearch. elasticSearch also has APIs to create indexes.</w:t>
+        <w:t xml:space="preserve">regate all app logs and view/filter in </w:t>
+      </w:r>
+      <w:proofErr w:type="spellStart"/>
+      <w:r>
+        <w:t>kibana</w:t>
+      </w:r>
+      <w:proofErr w:type="spellEnd"/>
+      <w:r>
+        <w:t>.</w:t>
+      </w:r>
+    </w:p>
+    <w:p>
+      <w:r>
+        <w:t xml:space="preserve">Note: </w:t>
+      </w:r>
+      <w:proofErr w:type="spellStart"/>
+      <w:r>
+        <w:t>kibana</w:t>
+      </w:r>
+      <w:proofErr w:type="spellEnd"/>
+      <w:r>
+        <w:t xml:space="preserve"> is a web interface to create indexes in </w:t>
+      </w:r>
+      <w:proofErr w:type="spellStart"/>
+      <w:r>
+        <w:t>elasticsearch</w:t>
+      </w:r>
+      <w:proofErr w:type="spellEnd"/>
+      <w:r>
+        <w:t xml:space="preserve">. </w:t>
+      </w:r>
+      <w:proofErr w:type="spellStart"/>
+      <w:r>
+        <w:t>elasticSearch</w:t>
+      </w:r>
+      <w:proofErr w:type="spellEnd"/>
+      <w:r>
+        <w:t xml:space="preserve"> also has APIs to create indexes.</w:t>
       </w:r>
     </w:p>
     <w:p/>
     <w:p>
-      <w:r>
-        <w:t>Lets integrate zipkin with ELK and view its log in kibana</w:t>
-      </w:r>
+      <w:proofErr w:type="spellStart"/>
+      <w:r>
+        <w:t>Lets</w:t>
+      </w:r>
+      <w:proofErr w:type="spellEnd"/>
+      <w:r>
+        <w:t xml:space="preserve"> integrate </w:t>
+      </w:r>
+      <w:proofErr w:type="spellStart"/>
+      <w:r>
+        <w:t>zipkin</w:t>
+      </w:r>
+      <w:proofErr w:type="spellEnd"/>
+      <w:r>
+        <w:t xml:space="preserve"> with ELK and view its log in </w:t>
+      </w:r>
+      <w:proofErr w:type="spellStart"/>
+      <w:r>
+        <w:t>kibana</w:t>
+      </w:r>
+      <w:proofErr w:type="spellEnd"/>
     </w:p>
     <w:p>
       <w:pPr>
@@ -1294,9 +1708,11 @@
       <w:r>
         <w:t xml:space="preserve">Download </w:t>
       </w:r>
+      <w:proofErr w:type="spellStart"/>
       <w:r>
         <w:t>zipkin</w:t>
       </w:r>
+      <w:proofErr w:type="spellEnd"/>
       <w:r>
         <w:t xml:space="preserve"> jar</w:t>
       </w:r>
@@ -1312,11 +1728,11 @@
       <w:r>
         <w:t xml:space="preserve">Run </w:t>
       </w:r>
+      <w:proofErr w:type="spellStart"/>
       <w:r>
         <w:t>zipkin</w:t>
       </w:r>
-      <w:bookmarkStart w:id="0" w:name="_GoBack"/>
-      <w:bookmarkEnd w:id="0"/>
+      <w:proofErr w:type="spellEnd"/>
       <w:r>
         <w:t xml:space="preserve"> server </w:t>
       </w:r>
@@ -1327,7 +1743,15 @@
         <w:t xml:space="preserve"> </w:t>
       </w:r>
       <w:r>
-        <w:t>java -DSTORAGE_TYPE=elasticsearch -DES_HOSTS=http://</w:t>
+        <w:t>java -DSTORAGE_TYPE=</w:t>
+      </w:r>
+      <w:proofErr w:type="spellStart"/>
+      <w:r>
+        <w:t>elasticsearch</w:t>
+      </w:r>
+      <w:proofErr w:type="spellEnd"/>
+      <w:r>
+        <w:t xml:space="preserve"> -DES_HOSTS=http://</w:t>
       </w:r>
       <w:r>
         <w:t>&lt;elasticsearch_server_ip&gt;</w:t>
@@ -1350,7 +1774,15 @@
         <w:t xml:space="preserve">e.g. – </w:t>
       </w:r>
       <w:r>
-        <w:t>java -DSTORAGE_TYPE=elasticsearch -DES_HOSTS=http://127.0.0.1:9200 -jar zipkin-server-2.12.2-exec.jar</w:t>
+        <w:t>java -DSTORAGE_TYPE=</w:t>
+      </w:r>
+      <w:proofErr w:type="spellStart"/>
+      <w:r>
+        <w:t>elasticsearch</w:t>
+      </w:r>
+      <w:proofErr w:type="spellEnd"/>
+      <w:r>
+        <w:t xml:space="preserve"> -DES_HOSTS=http://127.0.0.1:9200 -jar zipkin-server-2.12.2-exec.jar</w:t>
       </w:r>
     </w:p>
     <w:p>
@@ -1358,7 +1790,15 @@
         <w:ind w:firstLine="360"/>
       </w:pPr>
       <w:r>
-        <w:t xml:space="preserve">3. wait till zipkin starts </w:t>
+        <w:t xml:space="preserve">3. wait till </w:t>
+      </w:r>
+      <w:proofErr w:type="spellStart"/>
+      <w:r>
+        <w:t>zipkin</w:t>
+      </w:r>
+      <w:proofErr w:type="spellEnd"/>
+      <w:r>
+        <w:t xml:space="preserve"> starts </w:t>
       </w:r>
       <w:r>
         <w:sym w:font="Wingdings" w:char="F0E0"/>
@@ -1380,7 +1820,15 @@
         <w:ind w:firstLine="360"/>
       </w:pPr>
       <w:r>
-        <w:t xml:space="preserve">4. go to zipkin UI - </w:t>
+        <w:t xml:space="preserve">4. go to </w:t>
+      </w:r>
+      <w:proofErr w:type="spellStart"/>
+      <w:r>
+        <w:t>zipkin</w:t>
+      </w:r>
+      <w:proofErr w:type="spellEnd"/>
+      <w:r>
+        <w:t xml:space="preserve"> UI - </w:t>
       </w:r>
       <w:hyperlink r:id="rId13" w:history="1">
         <w:r>
@@ -1438,6 +1886,45 @@
     </w:p>
     <w:p>
       <w:pPr>
+        <w:ind w:firstLine="360"/>
+      </w:pPr>
+      <w:r>
+        <w:tab/>
+        <w:t xml:space="preserve">NOTE: the Service Name in above screenshot says unknown. To get the name of the parent application, its name should be given in </w:t>
+      </w:r>
+      <w:proofErr w:type="spellStart"/>
+      <w:r>
+        <w:t>application.properties</w:t>
+      </w:r>
+      <w:proofErr w:type="spellEnd"/>
+      <w:r>
+        <w:t xml:space="preserve"> in key: </w:t>
+      </w:r>
+      <w:r>
+        <w:t>spring.application.name</w:t>
+      </w:r>
+    </w:p>
+    <w:p>
+      <w:pPr>
+        <w:ind w:firstLine="360"/>
+      </w:pPr>
+      <w:r>
+        <w:t xml:space="preserve">e.g. - </w:t>
+      </w:r>
+      <w:r>
+        <w:t xml:space="preserve">spring.application.name = </w:t>
+      </w:r>
+      <w:bookmarkStart w:id="0" w:name="_GoBack"/>
+      <w:bookmarkEnd w:id="0"/>
+      <w:r>
+        <w:t>server1</w:t>
+      </w:r>
+      <w:r>
+        <w:t xml:space="preserve"> </w:t>
+      </w:r>
+    </w:p>
+    <w:p>
+      <w:pPr>
         <w:pStyle w:val="ListParagraph"/>
         <w:numPr>
           <w:ilvl w:val="0"/>
@@ -1445,6 +1932,7 @@
         </w:numPr>
       </w:pPr>
       <w:r>
+        <w:lastRenderedPageBreak/>
         <w:t xml:space="preserve">Hit application endpoint again - </w:t>
       </w:r>
       <w:r>
@@ -1471,7 +1959,6 @@
         <w:rPr>
           <w:noProof/>
         </w:rPr>
-        <w:lastRenderedPageBreak/>
         <w:drawing>
           <wp:inline distT="0" distB="0" distL="0" distR="0" wp14:anchorId="16EBF3C1" wp14:editId="74F2DE7E">
             <wp:extent cx="5727700" cy="1500505"/>
@@ -1573,7 +2060,31 @@
         </w:numPr>
       </w:pPr>
       <w:r>
-        <w:t>Create ‘zipkin*’ index in kibana as we created ‘lolgstash-*’ previously</w:t>
+        <w:t>Create ‘</w:t>
+      </w:r>
+      <w:proofErr w:type="spellStart"/>
+      <w:r>
+        <w:t>zipkin</w:t>
+      </w:r>
+      <w:proofErr w:type="spellEnd"/>
+      <w:r>
+        <w:t xml:space="preserve">*’ index in </w:t>
+      </w:r>
+      <w:proofErr w:type="spellStart"/>
+      <w:r>
+        <w:t>kibana</w:t>
+      </w:r>
+      <w:proofErr w:type="spellEnd"/>
+      <w:r>
+        <w:t xml:space="preserve"> as we created ‘</w:t>
+      </w:r>
+      <w:proofErr w:type="spellStart"/>
+      <w:r>
+        <w:t>lolgstash</w:t>
+      </w:r>
+      <w:proofErr w:type="spellEnd"/>
+      <w:r>
+        <w:t>-*’ previously</w:t>
       </w:r>
     </w:p>
     <w:p>
@@ -1585,7 +2096,23 @@
         </w:numPr>
       </w:pPr>
       <w:r>
-        <w:t>Select ‘zipkin*’filter in kibana dashboard.</w:t>
+        <w:t>Select ‘</w:t>
+      </w:r>
+      <w:proofErr w:type="spellStart"/>
+      <w:r>
+        <w:t>zipkin</w:t>
+      </w:r>
+      <w:proofErr w:type="spellEnd"/>
+      <w:r>
+        <w:t xml:space="preserve">*’filter in </w:t>
+      </w:r>
+      <w:proofErr w:type="spellStart"/>
+      <w:r>
+        <w:t>kibana</w:t>
+      </w:r>
+      <w:proofErr w:type="spellEnd"/>
+      <w:r>
+        <w:t xml:space="preserve"> dashboard.</w:t>
       </w:r>
     </w:p>
     <w:p>

</xml_diff>